<commit_message>
add priority crossing notes
</commit_message>
<xml_diff>
--- a/rules/XT rules summary.docx
+++ b/rules/XT rules summary.docx
@@ -785,7 +785,19 @@
         <w:rPr>
           <w:color w:val="FF0000"/>
         </w:rPr>
-        <w:t>market behaviour was leaning towards “trade with price improvement.</w:t>
+        <w:t>market behaviour was leaning towards “trade with price improvement</w:t>
+      </w:r>
+      <w:r>
+        <w:rPr>
+          <w:color w:val="FF0000"/>
+        </w:rPr>
+        <w:t>”</w:t>
+      </w:r>
+      <w:r>
+        <w:rPr>
+          <w:color w:val="FF0000"/>
+        </w:rPr>
+        <w:t>.</w:t>
       </w:r>
     </w:p>
     <w:p>
@@ -1703,7 +1715,13 @@
         <w:jc w:val="both"/>
       </w:pPr>
       <w:r>
-        <w:t>Procedure 3500 ver 2011</w:t>
+        <w:t>Procedure 3500</w:t>
+      </w:r>
+      <w:r>
+        <w:t>,</w:t>
+      </w:r>
+      <w:r>
+        <w:t xml:space="preserve"> ver 2011</w:t>
       </w:r>
     </w:p>
     <w:p>
@@ -1762,7 +1780,13 @@
         <w:jc w:val="both"/>
       </w:pPr>
       <w:r>
-        <w:t xml:space="preserve">Information Generated Automatically </w:t>
+        <w:t>Information Generated Automatically</w:t>
+      </w:r>
+      <w:r>
+        <w:t>,</w:t>
+      </w:r>
+      <w:r>
+        <w:t xml:space="preserve"> </w:t>
       </w:r>
       <w:r>
         <w:t>amendment 2010</w:t>
@@ -1813,16 +1837,6 @@
             </a:graphic>
           </wp:inline>
         </w:drawing>
-      </w:r>
-    </w:p>
-    <w:p>
-      <w:pPr>
-        <w:pStyle w:val="ListParagraph"/>
-        <w:ind w:left="360"/>
-        <w:jc w:val="both"/>
-      </w:pPr>
-      <w:r>
-        <w:t>Notes: there is no tra</w:t>
       </w:r>
     </w:p>
     <w:p>

</xml_diff>